<commit_message>
Update Lottery Analysis Planning Worksheet.docx
</commit_message>
<xml_diff>
--- a/Lottery Analysis Planning Worksheet.docx
+++ b/Lottery Analysis Planning Worksheet.docx
@@ -18,25 +18,7 @@
           <w:sz w:val="24"/>
           <w:szCs w:val="24"/>
         </w:rPr>
-        <w:t xml:space="preserve">Alberta “Albi” </w:t>
-      </w:r>
-      <w:proofErr w:type="spellStart"/>
-      <w:r>
-        <w:rPr>
-          <w:color w:val="24292E"/>
-          <w:sz w:val="24"/>
-          <w:szCs w:val="24"/>
-        </w:rPr>
-        <w:t>Kovatcheva</w:t>
-      </w:r>
-      <w:proofErr w:type="spellEnd"/>
-      <w:r>
-        <w:rPr>
-          <w:color w:val="24292E"/>
-          <w:sz w:val="24"/>
-          <w:szCs w:val="24"/>
-        </w:rPr>
-        <w:t xml:space="preserve"> and Barbra Treston</w:t>
+        <w:t>Alberta “Albi” Kovatcheva and Barbra Treston</w:t>
       </w:r>
     </w:p>
     <w:p>
@@ -76,7 +58,23 @@
           <w:sz w:val="24"/>
           <w:szCs w:val="24"/>
         </w:rPr>
-        <w:t>November 28, 2021</w:t>
+        <w:t>January 9</w:t>
+      </w:r>
+      <w:r>
+        <w:rPr>
+          <w:color w:val="24292E"/>
+          <w:sz w:val="24"/>
+          <w:szCs w:val="24"/>
+        </w:rPr>
+        <w:t>, 202</w:t>
+      </w:r>
+      <w:r>
+        <w:rPr>
+          <w:color w:val="24292E"/>
+          <w:sz w:val="24"/>
+          <w:szCs w:val="24"/>
+        </w:rPr>
+        <w:t>2</w:t>
       </w:r>
     </w:p>
     <w:p>
@@ -107,17 +105,17 @@
         <w:tblLook w:val="04A0" w:firstRow="1" w:lastRow="0" w:firstColumn="1" w:lastColumn="0" w:noHBand="0" w:noVBand="1"/>
       </w:tblPr>
       <w:tblGrid>
-        <w:gridCol w:w="5306"/>
-        <w:gridCol w:w="1713"/>
-        <w:gridCol w:w="1613"/>
-        <w:gridCol w:w="1696"/>
-        <w:gridCol w:w="1782"/>
-        <w:gridCol w:w="1840"/>
+        <w:gridCol w:w="4931"/>
+        <w:gridCol w:w="2217"/>
+        <w:gridCol w:w="1612"/>
+        <w:gridCol w:w="1673"/>
+        <w:gridCol w:w="1751"/>
+        <w:gridCol w:w="1766"/>
       </w:tblGrid>
       <w:tr>
         <w:tc>
           <w:tcPr>
-            <w:tcW w:w="5306" w:type="dxa"/>
+            <w:tcW w:w="4931" w:type="dxa"/>
           </w:tcPr>
           <w:p>
             <w:pPr>
@@ -144,7 +142,7 @@
         </w:tc>
         <w:tc>
           <w:tcPr>
-            <w:tcW w:w="1713" w:type="dxa"/>
+            <w:tcW w:w="2217" w:type="dxa"/>
           </w:tcPr>
           <w:p>
             <w:pPr>
@@ -158,14 +156,7 @@
                 <w:rFonts w:ascii="Montserrat SemiBold" w:eastAsia="Montserrat SemiBold" w:hAnsi="Montserrat SemiBold" w:cs="Montserrat SemiBold"/>
                 <w:b/>
               </w:rPr>
-              <w:t>Independent Variable</w:t>
-            </w:r>
-            <w:r>
-              <w:rPr>
-                <w:rFonts w:ascii="Montserrat SemiBold" w:eastAsia="Montserrat SemiBold" w:hAnsi="Montserrat SemiBold" w:cs="Montserrat SemiBold"/>
-                <w:b/>
-              </w:rPr>
-              <w:t>(s)</w:t>
+              <w:t>Independent Variable(s)</w:t>
             </w:r>
           </w:p>
           <w:p>
@@ -178,7 +169,7 @@
         </w:tc>
         <w:tc>
           <w:tcPr>
-            <w:tcW w:w="1613" w:type="dxa"/>
+            <w:tcW w:w="1612" w:type="dxa"/>
           </w:tcPr>
           <w:p>
             <w:pPr>
@@ -202,7 +193,7 @@
         </w:tc>
         <w:tc>
           <w:tcPr>
-            <w:tcW w:w="1696" w:type="dxa"/>
+            <w:tcW w:w="1673" w:type="dxa"/>
           </w:tcPr>
           <w:p>
             <w:pPr>
@@ -227,7 +218,7 @@
         </w:tc>
         <w:tc>
           <w:tcPr>
-            <w:tcW w:w="1782" w:type="dxa"/>
+            <w:tcW w:w="1751" w:type="dxa"/>
           </w:tcPr>
           <w:p>
             <w:pPr>
@@ -239,19 +230,13 @@
               <w:rPr>
                 <w:rFonts w:ascii="Montserrat SemiBold" w:eastAsia="Montserrat SemiBold" w:hAnsi="Montserrat SemiBold" w:cs="Montserrat SemiBold"/>
               </w:rPr>
-              <w:t xml:space="preserve">DV </w:t>
-            </w:r>
-            <w:r>
-              <w:rPr>
-                <w:rFonts w:ascii="Montserrat SemiBold" w:eastAsia="Montserrat SemiBold" w:hAnsi="Montserrat SemiBold" w:cs="Montserrat SemiBold"/>
-              </w:rPr>
-              <w:t>Type &amp; levels</w:t>
+              <w:t>DV Type &amp; levels</w:t>
             </w:r>
           </w:p>
         </w:tc>
         <w:tc>
           <w:tcPr>
-            <w:tcW w:w="1840" w:type="dxa"/>
+            <w:tcW w:w="1766" w:type="dxa"/>
           </w:tcPr>
           <w:p>
             <w:pPr>
@@ -274,7 +259,7 @@
         </w:trPr>
         <w:tc>
           <w:tcPr>
-            <w:tcW w:w="5306" w:type="dxa"/>
+            <w:tcW w:w="4931" w:type="dxa"/>
             <w:vMerge w:val="restart"/>
           </w:tcPr>
           <w:p>
@@ -287,7 +272,21 @@
                 <w:rFonts w:ascii="Montserrat SemiBold" w:eastAsia="Montserrat SemiBold" w:hAnsi="Montserrat SemiBold" w:cs="Montserrat SemiBold"/>
                 <w:color w:val="000000"/>
               </w:rPr>
-              <w:t>In the NYS lottery, what are the optimal numbers to select in order to achieve a return on investment (ROI)</w:t>
+              <w:t xml:space="preserve">In the </w:t>
+            </w:r>
+            <w:r>
+              <w:rPr>
+                <w:rFonts w:ascii="Montserrat SemiBold" w:eastAsia="Montserrat SemiBold" w:hAnsi="Montserrat SemiBold" w:cs="Montserrat SemiBold"/>
+                <w:color w:val="000000"/>
+              </w:rPr>
+              <w:t>Mega Millions</w:t>
+            </w:r>
+            <w:r>
+              <w:rPr>
+                <w:rFonts w:ascii="Montserrat SemiBold" w:eastAsia="Montserrat SemiBold" w:hAnsi="Montserrat SemiBold" w:cs="Montserrat SemiBold"/>
+                <w:color w:val="000000"/>
+              </w:rPr>
+              <w:t>, what are the optimal numbers to select in order to achieve a return on investment (ROI)</w:t>
             </w:r>
           </w:p>
           <w:p>
@@ -300,7 +299,7 @@
         </w:tc>
         <w:tc>
           <w:tcPr>
-            <w:tcW w:w="1713" w:type="dxa"/>
+            <w:tcW w:w="2217" w:type="dxa"/>
           </w:tcPr>
           <w:p>
             <w:pPr>
@@ -312,27 +311,13 @@
                 <w:rFonts w:ascii="Montserrat SemiBold" w:eastAsia="Montserrat SemiBold" w:hAnsi="Montserrat SemiBold" w:cs="Montserrat SemiBold"/>
                 <w:color w:val="000000"/>
               </w:rPr>
-              <w:t xml:space="preserve">5 </w:t>
-            </w:r>
-            <w:r>
-              <w:rPr>
-                <w:rFonts w:ascii="Montserrat SemiBold" w:eastAsia="Montserrat SemiBold" w:hAnsi="Montserrat SemiBold" w:cs="Montserrat SemiBold"/>
-                <w:color w:val="000000"/>
-              </w:rPr>
-              <w:t xml:space="preserve">Winning </w:t>
-            </w:r>
-            <w:r>
-              <w:rPr>
-                <w:rFonts w:ascii="Montserrat SemiBold" w:eastAsia="Montserrat SemiBold" w:hAnsi="Montserrat SemiBold" w:cs="Montserrat SemiBold"/>
-                <w:color w:val="000000"/>
-              </w:rPr>
-              <w:t>Main #</w:t>
+              <w:t>5 Winning Main #</w:t>
             </w:r>
           </w:p>
         </w:tc>
         <w:tc>
           <w:tcPr>
-            <w:tcW w:w="1613" w:type="dxa"/>
+            <w:tcW w:w="1612" w:type="dxa"/>
           </w:tcPr>
           <w:p>
             <w:pPr>
@@ -362,7 +347,7 @@
         </w:tc>
         <w:tc>
           <w:tcPr>
-            <w:tcW w:w="1696" w:type="dxa"/>
+            <w:tcW w:w="1673" w:type="dxa"/>
             <w:vMerge w:val="restart"/>
           </w:tcPr>
           <w:p>
@@ -381,7 +366,7 @@
         </w:tc>
         <w:tc>
           <w:tcPr>
-            <w:tcW w:w="1782" w:type="dxa"/>
+            <w:tcW w:w="1751" w:type="dxa"/>
             <w:vMerge w:val="restart"/>
           </w:tcPr>
           <w:p>
@@ -400,7 +385,7 @@
         </w:tc>
         <w:tc>
           <w:tcPr>
-            <w:tcW w:w="1840" w:type="dxa"/>
+            <w:tcW w:w="1766" w:type="dxa"/>
             <w:vMerge w:val="restart"/>
           </w:tcPr>
           <w:p>
@@ -436,7 +421,7 @@
         </w:trPr>
         <w:tc>
           <w:tcPr>
-            <w:tcW w:w="5306" w:type="dxa"/>
+            <w:tcW w:w="4931" w:type="dxa"/>
             <w:vMerge/>
           </w:tcPr>
           <w:p>
@@ -452,7 +437,7 @@
         </w:tc>
         <w:tc>
           <w:tcPr>
-            <w:tcW w:w="1713" w:type="dxa"/>
+            <w:tcW w:w="2217" w:type="dxa"/>
           </w:tcPr>
           <w:p>
             <w:pPr>
@@ -474,7 +459,7 @@
         </w:tc>
         <w:tc>
           <w:tcPr>
-            <w:tcW w:w="1613" w:type="dxa"/>
+            <w:tcW w:w="1612" w:type="dxa"/>
           </w:tcPr>
           <w:p>
             <w:pPr>
@@ -492,19 +477,13 @@
               <w:rPr>
                 <w:rFonts w:ascii="Montserrat SemiBold" w:eastAsia="Montserrat SemiBold" w:hAnsi="Montserrat SemiBold" w:cs="Montserrat SemiBold"/>
               </w:rPr>
-              <w:t xml:space="preserve"> </w:t>
-            </w:r>
-            <w:r>
-              <w:rPr>
-                <w:rFonts w:ascii="Montserrat SemiBold" w:eastAsia="Montserrat SemiBold" w:hAnsi="Montserrat SemiBold" w:cs="Montserrat SemiBold"/>
-              </w:rPr>
-              <w:t>25 levels</w:t>
+              <w:t xml:space="preserve"> 25 levels</w:t>
             </w:r>
           </w:p>
         </w:tc>
         <w:tc>
           <w:tcPr>
-            <w:tcW w:w="1696" w:type="dxa"/>
+            <w:tcW w:w="1673" w:type="dxa"/>
             <w:vMerge/>
           </w:tcPr>
           <w:p>
@@ -517,7 +496,7 @@
         </w:tc>
         <w:tc>
           <w:tcPr>
-            <w:tcW w:w="1782" w:type="dxa"/>
+            <w:tcW w:w="1751" w:type="dxa"/>
             <w:vMerge/>
           </w:tcPr>
           <w:p>
@@ -530,7 +509,7 @@
         </w:tc>
         <w:tc>
           <w:tcPr>
-            <w:tcW w:w="1840" w:type="dxa"/>
+            <w:tcW w:w="1766" w:type="dxa"/>
             <w:vMerge/>
           </w:tcPr>
           <w:p>
@@ -548,7 +527,7 @@
         </w:trPr>
         <w:tc>
           <w:tcPr>
-            <w:tcW w:w="5306" w:type="dxa"/>
+            <w:tcW w:w="4931" w:type="dxa"/>
             <w:vMerge/>
           </w:tcPr>
           <w:p>
@@ -564,7 +543,7 @@
         </w:tc>
         <w:tc>
           <w:tcPr>
-            <w:tcW w:w="1713" w:type="dxa"/>
+            <w:tcW w:w="2217" w:type="dxa"/>
           </w:tcPr>
           <w:p>
             <w:pPr>
@@ -582,7 +561,7 @@
         </w:tc>
         <w:tc>
           <w:tcPr>
-            <w:tcW w:w="1613" w:type="dxa"/>
+            <w:tcW w:w="1612" w:type="dxa"/>
           </w:tcPr>
           <w:p>
             <w:pPr>
@@ -612,7 +591,7 @@
         </w:tc>
         <w:tc>
           <w:tcPr>
-            <w:tcW w:w="1696" w:type="dxa"/>
+            <w:tcW w:w="1673" w:type="dxa"/>
             <w:vMerge/>
           </w:tcPr>
           <w:p>
@@ -625,7 +604,7 @@
         </w:tc>
         <w:tc>
           <w:tcPr>
-            <w:tcW w:w="1782" w:type="dxa"/>
+            <w:tcW w:w="1751" w:type="dxa"/>
             <w:vMerge/>
           </w:tcPr>
           <w:p>
@@ -638,7 +617,7 @@
         </w:tc>
         <w:tc>
           <w:tcPr>
-            <w:tcW w:w="1840" w:type="dxa"/>
+            <w:tcW w:w="1766" w:type="dxa"/>
             <w:vMerge/>
           </w:tcPr>
           <w:p>
@@ -647,116 +626,6 @@
                 <w:rFonts w:ascii="Montserrat SemiBold" w:eastAsia="Montserrat SemiBold" w:hAnsi="Montserrat SemiBold" w:cs="Montserrat SemiBold"/>
               </w:rPr>
             </w:pPr>
-          </w:p>
-        </w:tc>
-      </w:tr>
-      <w:tr>
-        <w:tc>
-          <w:tcPr>
-            <w:tcW w:w="5306" w:type="dxa"/>
-          </w:tcPr>
-          <w:p>
-            <w:pPr>
-              <w:rPr>
-                <w:rFonts w:ascii="Montserrat SemiBold" w:eastAsia="Montserrat SemiBold" w:hAnsi="Montserrat SemiBold" w:cs="Montserrat SemiBold"/>
-              </w:rPr>
-            </w:pPr>
-            <w:r>
-              <w:rPr>
-                <w:rFonts w:ascii="Montserrat SemiBold" w:eastAsia="Montserrat SemiBold" w:hAnsi="Montserrat SemiBold" w:cs="Montserrat SemiBold"/>
-              </w:rPr>
-              <w:t>In the NYS lottery, what are the optimal locations to play?</w:t>
-            </w:r>
-          </w:p>
-        </w:tc>
-        <w:tc>
-          <w:tcPr>
-            <w:tcW w:w="1713" w:type="dxa"/>
-          </w:tcPr>
-          <w:p>
-            <w:pPr>
-              <w:rPr>
-                <w:rFonts w:ascii="Montserrat SemiBold" w:eastAsia="Montserrat SemiBold" w:hAnsi="Montserrat SemiBold" w:cs="Montserrat SemiBold"/>
-              </w:rPr>
-            </w:pPr>
-            <w:r>
-              <w:rPr>
-                <w:rFonts w:ascii="Montserrat SemiBold" w:eastAsia="Montserrat SemiBold" w:hAnsi="Montserrat SemiBold" w:cs="Montserrat SemiBold"/>
-              </w:rPr>
-              <w:t>District (or Region)</w:t>
-            </w:r>
-          </w:p>
-        </w:tc>
-        <w:tc>
-          <w:tcPr>
-            <w:tcW w:w="1613" w:type="dxa"/>
-          </w:tcPr>
-          <w:p>
-            <w:pPr>
-              <w:rPr>
-                <w:rFonts w:ascii="Montserrat SemiBold" w:eastAsia="Montserrat SemiBold" w:hAnsi="Montserrat SemiBold" w:cs="Montserrat SemiBold"/>
-              </w:rPr>
-            </w:pPr>
-            <w:r>
-              <w:rPr>
-                <w:rFonts w:ascii="Montserrat SemiBold" w:eastAsia="Montserrat SemiBold" w:hAnsi="Montserrat SemiBold" w:cs="Montserrat SemiBold"/>
-              </w:rPr>
-              <w:t>Categorical 57 levels</w:t>
-            </w:r>
-          </w:p>
-        </w:tc>
-        <w:tc>
-          <w:tcPr>
-            <w:tcW w:w="1696" w:type="dxa"/>
-          </w:tcPr>
-          <w:p>
-            <w:pPr>
-              <w:rPr>
-                <w:rFonts w:ascii="Montserrat SemiBold" w:eastAsia="Montserrat SemiBold" w:hAnsi="Montserrat SemiBold" w:cs="Montserrat SemiBold"/>
-              </w:rPr>
-            </w:pPr>
-            <w:r>
-              <w:rPr>
-                <w:rFonts w:ascii="Montserrat SemiBold" w:eastAsia="Montserrat SemiBold" w:hAnsi="Montserrat SemiBold" w:cs="Montserrat SemiBold"/>
-              </w:rPr>
-              <w:t>Number of wins</w:t>
-            </w:r>
-          </w:p>
-        </w:tc>
-        <w:tc>
-          <w:tcPr>
-            <w:tcW w:w="1782" w:type="dxa"/>
-          </w:tcPr>
-          <w:p>
-            <w:pPr>
-              <w:rPr>
-                <w:rFonts w:ascii="Montserrat SemiBold" w:eastAsia="Montserrat SemiBold" w:hAnsi="Montserrat SemiBold" w:cs="Montserrat SemiBold"/>
-              </w:rPr>
-            </w:pPr>
-            <w:r>
-              <w:rPr>
-                <w:rFonts w:ascii="Montserrat SemiBold" w:eastAsia="Montserrat SemiBold" w:hAnsi="Montserrat SemiBold" w:cs="Montserrat SemiBold"/>
-              </w:rPr>
-              <w:t>Continuous</w:t>
-            </w:r>
-          </w:p>
-        </w:tc>
-        <w:tc>
-          <w:tcPr>
-            <w:tcW w:w="1840" w:type="dxa"/>
-          </w:tcPr>
-          <w:p>
-            <w:pPr>
-              <w:rPr>
-                <w:rFonts w:ascii="Montserrat SemiBold" w:eastAsia="Montserrat SemiBold" w:hAnsi="Montserrat SemiBold" w:cs="Montserrat SemiBold"/>
-              </w:rPr>
-            </w:pPr>
-            <w:r>
-              <w:rPr>
-                <w:rFonts w:ascii="Montserrat SemiBold" w:eastAsia="Montserrat SemiBold" w:hAnsi="Montserrat SemiBold" w:cs="Montserrat SemiBold"/>
-              </w:rPr>
-              <w:t>ANOVA</w:t>
-            </w:r>
           </w:p>
         </w:tc>
       </w:tr>
@@ -766,42 +635,41 @@
         </w:trPr>
         <w:tc>
           <w:tcPr>
-            <w:tcW w:w="5306" w:type="dxa"/>
-            <w:vMerge w:val="restart"/>
+            <w:tcW w:w="4931" w:type="dxa"/>
           </w:tcPr>
           <w:p>
             <w:pPr>
-              <w:spacing w:line="258" w:lineRule="auto"/>
-              <w:textDirection w:val="btLr"/>
-            </w:pPr>
-            <w:r>
-              <w:rPr>
-                <w:rFonts w:ascii="Montserrat SemiBold" w:eastAsia="Montserrat SemiBold" w:hAnsi="Montserrat SemiBold" w:cs="Montserrat SemiBold"/>
-                <w:color w:val="000000"/>
-              </w:rPr>
-              <w:t>In NYS, how much do</w:t>
-            </w:r>
-            <w:r>
-              <w:rPr>
-                <w:rFonts w:ascii="Montserrat SemiBold" w:eastAsia="Montserrat SemiBold" w:hAnsi="Montserrat SemiBold" w:cs="Montserrat SemiBold"/>
-                <w:color w:val="000000"/>
-              </w:rPr>
-              <w:t>es the</w:t>
-            </w:r>
-            <w:r>
-              <w:rPr>
-                <w:rFonts w:ascii="Montserrat SemiBold" w:eastAsia="Montserrat SemiBold" w:hAnsi="Montserrat SemiBold" w:cs="Montserrat SemiBold"/>
-                <w:color w:val="000000"/>
-              </w:rPr>
-              <w:t xml:space="preserve"> lottery give back to society?</w:t>
-            </w:r>
-            <w:r>
-              <w:rPr>
-                <w:rFonts w:ascii="Montserrat SemiBold" w:eastAsia="Montserrat SemiBold" w:hAnsi="Montserrat SemiBold" w:cs="Montserrat SemiBold"/>
-                <w:color w:val="000000"/>
-              </w:rPr>
-              <w:t xml:space="preserve"> Do certain counties benefit more?</w:t>
-            </w:r>
+              <w:rPr>
+                <w:rFonts w:ascii="Montserrat SemiBold" w:eastAsia="Montserrat SemiBold" w:hAnsi="Montserrat SemiBold" w:cs="Montserrat SemiBold"/>
+              </w:rPr>
+            </w:pPr>
+            <w:bookmarkStart w:id="0" w:name="_Hlk92661185"/>
+            <w:r>
+              <w:rPr>
+                <w:rFonts w:ascii="Montserrat SemiBold" w:eastAsia="Montserrat SemiBold" w:hAnsi="Montserrat SemiBold" w:cs="Montserrat SemiBold"/>
+              </w:rPr>
+              <w:t>Do Men win more overall?</w:t>
+            </w:r>
+            <w:r>
+              <w:rPr>
+                <w:rFonts w:ascii="Montserrat SemiBold" w:eastAsia="Montserrat SemiBold" w:hAnsi="Montserrat SemiBold" w:cs="Montserrat SemiBold"/>
+              </w:rPr>
+              <w:t xml:space="preserve"> </w:t>
+            </w:r>
+            <w:r>
+              <w:rPr>
+                <w:rFonts w:ascii="Montserrat SemiBold" w:eastAsia="Montserrat SemiBold" w:hAnsi="Montserrat SemiBold" w:cs="Montserrat SemiBold"/>
+              </w:rPr>
+              <w:t>Do Men win jackpots more often?</w:t>
+            </w:r>
+          </w:p>
+          <w:bookmarkEnd w:id="0"/>
+          <w:p>
+            <w:pPr>
+              <w:rPr>
+                <w:rFonts w:ascii="Montserrat SemiBold" w:eastAsia="Montserrat SemiBold" w:hAnsi="Montserrat SemiBold" w:cs="Montserrat SemiBold"/>
+              </w:rPr>
+            </w:pPr>
           </w:p>
           <w:p>
             <w:pPr>
@@ -813,7 +681,7 @@
         </w:tc>
         <w:tc>
           <w:tcPr>
-            <w:tcW w:w="1713" w:type="dxa"/>
+            <w:tcW w:w="2217" w:type="dxa"/>
           </w:tcPr>
           <w:p>
             <w:pPr>
@@ -825,13 +693,13 @@
               <w:rPr>
                 <w:rFonts w:ascii="Montserrat SemiBold" w:eastAsia="Montserrat SemiBold" w:hAnsi="Montserrat SemiBold" w:cs="Montserrat SemiBold"/>
               </w:rPr>
-              <w:t>Fiscal year</w:t>
+              <w:t>Gender</w:t>
             </w:r>
           </w:p>
         </w:tc>
         <w:tc>
           <w:tcPr>
-            <w:tcW w:w="1613" w:type="dxa"/>
+            <w:tcW w:w="1612" w:type="dxa"/>
           </w:tcPr>
           <w:p>
             <w:pPr>
@@ -843,14 +711,26 @@
               <w:rPr>
                 <w:rFonts w:ascii="Montserrat SemiBold" w:eastAsia="Montserrat SemiBold" w:hAnsi="Montserrat SemiBold" w:cs="Montserrat SemiBold"/>
               </w:rPr>
-              <w:t>Categorical 18 levels</w:t>
+              <w:t xml:space="preserve">Categorical </w:t>
+            </w:r>
+          </w:p>
+          <w:p>
+            <w:pPr>
+              <w:rPr>
+                <w:rFonts w:ascii="Montserrat SemiBold" w:eastAsia="Montserrat SemiBold" w:hAnsi="Montserrat SemiBold" w:cs="Montserrat SemiBold"/>
+              </w:rPr>
+            </w:pPr>
+            <w:r>
+              <w:rPr>
+                <w:rFonts w:ascii="Montserrat SemiBold" w:eastAsia="Montserrat SemiBold" w:hAnsi="Montserrat SemiBold" w:cs="Montserrat SemiBold"/>
+              </w:rPr>
+              <w:t>4 levels</w:t>
             </w:r>
           </w:p>
         </w:tc>
         <w:tc>
           <w:tcPr>
-            <w:tcW w:w="1696" w:type="dxa"/>
-            <w:vMerge w:val="restart"/>
+            <w:tcW w:w="1673" w:type="dxa"/>
           </w:tcPr>
           <w:p>
             <w:pPr>
@@ -862,14 +742,13 @@
               <w:rPr>
                 <w:rFonts w:ascii="Montserrat SemiBold" w:eastAsia="Montserrat SemiBold" w:hAnsi="Montserrat SemiBold" w:cs="Montserrat SemiBold"/>
               </w:rPr>
-              <w:t>Amount of Aid</w:t>
+              <w:t>Number of Wins</w:t>
             </w:r>
           </w:p>
         </w:tc>
         <w:tc>
           <w:tcPr>
-            <w:tcW w:w="1782" w:type="dxa"/>
-            <w:vMerge w:val="restart"/>
+            <w:tcW w:w="1751" w:type="dxa"/>
           </w:tcPr>
           <w:p>
             <w:pPr>
@@ -887,8 +766,7 @@
         </w:tc>
         <w:tc>
           <w:tcPr>
-            <w:tcW w:w="1840" w:type="dxa"/>
-            <w:vMerge w:val="restart"/>
+            <w:tcW w:w="1766" w:type="dxa"/>
           </w:tcPr>
           <w:p>
             <w:pPr>
@@ -907,27 +785,53 @@
       </w:tr>
       <w:tr>
         <w:trPr>
-          <w:trHeight w:val="440"/>
+          <w:trHeight w:val="170"/>
         </w:trPr>
         <w:tc>
           <w:tcPr>
-            <w:tcW w:w="5306" w:type="dxa"/>
-            <w:vMerge/>
+            <w:tcW w:w="4931" w:type="dxa"/>
           </w:tcPr>
           <w:p>
             <w:pPr>
-              <w:spacing w:line="258" w:lineRule="auto"/>
-              <w:textDirection w:val="btLr"/>
-              <w:rPr>
-                <w:rFonts w:ascii="Montserrat SemiBold" w:eastAsia="Montserrat SemiBold" w:hAnsi="Montserrat SemiBold" w:cs="Montserrat SemiBold"/>
-                <w:color w:val="000000"/>
-              </w:rPr>
-            </w:pPr>
+              <w:rPr>
+                <w:rFonts w:ascii="Montserrat SemiBold" w:eastAsia="Montserrat SemiBold" w:hAnsi="Montserrat SemiBold" w:cs="Montserrat SemiBold"/>
+              </w:rPr>
+            </w:pPr>
+            <w:r>
+              <w:rPr>
+                <w:rFonts w:ascii="Montserrat SemiBold" w:eastAsia="Montserrat SemiBold" w:hAnsi="Montserrat SemiBold" w:cs="Montserrat SemiBold"/>
+              </w:rPr>
+              <w:t>Do mixed groups win more</w:t>
+            </w:r>
+            <w:r>
+              <w:rPr>
+                <w:rFonts w:ascii="Montserrat SemiBold" w:eastAsia="Montserrat SemiBold" w:hAnsi="Montserrat SemiBold" w:cs="Montserrat SemiBold"/>
+              </w:rPr>
+              <w:t xml:space="preserve"> overall</w:t>
+            </w:r>
+            <w:r>
+              <w:rPr>
+                <w:rFonts w:ascii="Montserrat SemiBold" w:eastAsia="Montserrat SemiBold" w:hAnsi="Montserrat SemiBold" w:cs="Montserrat SemiBold"/>
+              </w:rPr>
+              <w:t xml:space="preserve"> than single sex groups/individual players?</w:t>
+            </w:r>
+            <w:r>
+              <w:rPr>
+                <w:rFonts w:ascii="Montserrat SemiBold" w:eastAsia="Montserrat SemiBold" w:hAnsi="Montserrat SemiBold" w:cs="Montserrat SemiBold"/>
+              </w:rPr>
+              <w:t xml:space="preserve"> </w:t>
+            </w:r>
+            <w:r>
+              <w:rPr>
+                <w:rFonts w:ascii="Montserrat SemiBold" w:eastAsia="Montserrat SemiBold" w:hAnsi="Montserrat SemiBold" w:cs="Montserrat SemiBold"/>
+              </w:rPr>
+              <w:t>Do mixed groups win more jackpots than single sex groups/individual players?</w:t>
+            </w:r>
           </w:p>
         </w:tc>
         <w:tc>
           <w:tcPr>
-            <w:tcW w:w="1713" w:type="dxa"/>
+            <w:tcW w:w="2217" w:type="dxa"/>
           </w:tcPr>
           <w:p>
             <w:pPr>
@@ -935,17 +839,19 @@
                 <w:rFonts w:ascii="Montserrat SemiBold" w:eastAsia="Montserrat SemiBold" w:hAnsi="Montserrat SemiBold" w:cs="Montserrat SemiBold"/>
               </w:rPr>
             </w:pPr>
-            <w:r>
-              <w:rPr>
-                <w:rFonts w:ascii="Montserrat SemiBold" w:eastAsia="Montserrat SemiBold" w:hAnsi="Montserrat SemiBold" w:cs="Montserrat SemiBold"/>
-              </w:rPr>
-              <w:t>County</w:t>
-            </w:r>
+            <w:bookmarkStart w:id="1" w:name="_Hlk92661231"/>
+            <w:r>
+              <w:rPr>
+                <w:rFonts w:ascii="Montserrat SemiBold" w:eastAsia="Montserrat SemiBold" w:hAnsi="Montserrat SemiBold" w:cs="Montserrat SemiBold"/>
+              </w:rPr>
+              <w:t>Mixed group vs.  single sex group/individuals</w:t>
+            </w:r>
+            <w:bookmarkEnd w:id="1"/>
           </w:p>
         </w:tc>
         <w:tc>
           <w:tcPr>
-            <w:tcW w:w="1613" w:type="dxa"/>
+            <w:tcW w:w="1612" w:type="dxa"/>
           </w:tcPr>
           <w:p>
             <w:pPr>
@@ -959,24 +865,24 @@
               </w:rPr>
               <w:t xml:space="preserve">Categorical </w:t>
             </w:r>
-            <w:r>
-              <w:rPr>
-                <w:rFonts w:ascii="Montserrat SemiBold" w:eastAsia="Montserrat SemiBold" w:hAnsi="Montserrat SemiBold" w:cs="Montserrat SemiBold"/>
-              </w:rPr>
-              <w:t>57</w:t>
-            </w:r>
-            <w:r>
-              <w:rPr>
-                <w:rFonts w:ascii="Montserrat SemiBold" w:eastAsia="Montserrat SemiBold" w:hAnsi="Montserrat SemiBold" w:cs="Montserrat SemiBold"/>
-              </w:rPr>
-              <w:t xml:space="preserve"> levels</w:t>
+          </w:p>
+          <w:p>
+            <w:pPr>
+              <w:rPr>
+                <w:rFonts w:ascii="Montserrat SemiBold" w:eastAsia="Montserrat SemiBold" w:hAnsi="Montserrat SemiBold" w:cs="Montserrat SemiBold"/>
+              </w:rPr>
+            </w:pPr>
+            <w:r>
+              <w:rPr>
+                <w:rFonts w:ascii="Montserrat SemiBold" w:eastAsia="Montserrat SemiBold" w:hAnsi="Montserrat SemiBold" w:cs="Montserrat SemiBold"/>
+              </w:rPr>
+              <w:t>2 levels</w:t>
             </w:r>
           </w:p>
         </w:tc>
         <w:tc>
           <w:tcPr>
-            <w:tcW w:w="1696" w:type="dxa"/>
-            <w:vMerge/>
+            <w:tcW w:w="1673" w:type="dxa"/>
           </w:tcPr>
           <w:p>
             <w:pPr>
@@ -984,12 +890,17 @@
                 <w:rFonts w:ascii="Montserrat SemiBold" w:eastAsia="Montserrat SemiBold" w:hAnsi="Montserrat SemiBold" w:cs="Montserrat SemiBold"/>
               </w:rPr>
             </w:pPr>
+            <w:r>
+              <w:rPr>
+                <w:rFonts w:ascii="Montserrat SemiBold" w:eastAsia="Montserrat SemiBold" w:hAnsi="Montserrat SemiBold" w:cs="Montserrat SemiBold"/>
+              </w:rPr>
+              <w:t>Number of Wins</w:t>
+            </w:r>
           </w:p>
         </w:tc>
         <w:tc>
           <w:tcPr>
-            <w:tcW w:w="1782" w:type="dxa"/>
-            <w:vMerge/>
+            <w:tcW w:w="1751" w:type="dxa"/>
           </w:tcPr>
           <w:p>
             <w:pPr>
@@ -997,12 +908,17 @@
                 <w:rFonts w:ascii="Montserrat SemiBold" w:eastAsia="Montserrat SemiBold" w:hAnsi="Montserrat SemiBold" w:cs="Montserrat SemiBold"/>
               </w:rPr>
             </w:pPr>
+            <w:r>
+              <w:rPr>
+                <w:rFonts w:ascii="Montserrat SemiBold" w:eastAsia="Montserrat SemiBold" w:hAnsi="Montserrat SemiBold" w:cs="Montserrat SemiBold"/>
+              </w:rPr>
+              <w:t>Continuous</w:t>
+            </w:r>
           </w:p>
         </w:tc>
         <w:tc>
           <w:tcPr>
-            <w:tcW w:w="1840" w:type="dxa"/>
-            <w:vMerge/>
+            <w:tcW w:w="1766" w:type="dxa"/>
           </w:tcPr>
           <w:p>
             <w:pPr>
@@ -1010,6 +926,12 @@
                 <w:rFonts w:ascii="Montserrat SemiBold" w:eastAsia="Montserrat SemiBold" w:hAnsi="Montserrat SemiBold" w:cs="Montserrat SemiBold"/>
               </w:rPr>
             </w:pPr>
+            <w:r>
+              <w:rPr>
+                <w:rFonts w:ascii="Montserrat SemiBold" w:eastAsia="Montserrat SemiBold" w:hAnsi="Montserrat SemiBold" w:cs="Montserrat SemiBold"/>
+              </w:rPr>
+              <w:t>ANCOVA</w:t>
+            </w:r>
           </w:p>
         </w:tc>
       </w:tr>
@@ -1117,7 +1039,21 @@
                                 <w:rFonts w:asciiTheme="minorHAnsi" w:eastAsia="Montserrat SemiBold" w:hAnsiTheme="minorHAnsi" w:cstheme="minorHAnsi"/>
                                 <w:color w:val="000000"/>
                               </w:rPr>
-                              <w:t>In the NYS lottery, what are the optimal numbers to select in order to achieve a return on investment (ROI)</w:t>
+                              <w:t xml:space="preserve">In the </w:t>
+                            </w:r>
+                            <w:r>
+                              <w:rPr>
+                                <w:rFonts w:asciiTheme="minorHAnsi" w:eastAsia="Montserrat SemiBold" w:hAnsiTheme="minorHAnsi" w:cstheme="minorHAnsi"/>
+                                <w:color w:val="000000"/>
+                              </w:rPr>
+                              <w:t>Mega Millions</w:t>
+                            </w:r>
+                            <w:r>
+                              <w:rPr>
+                                <w:rFonts w:asciiTheme="minorHAnsi" w:eastAsia="Montserrat SemiBold" w:hAnsiTheme="minorHAnsi" w:cstheme="minorHAnsi"/>
+                                <w:color w:val="000000"/>
+                              </w:rPr>
+                              <w:t>, what are the optimal numbers to select in order to achieve a return on investment (ROI)</w:t>
                             </w:r>
                           </w:p>
                           <w:p>
@@ -1145,7 +1081,7 @@
           </mc:Choice>
           <mc:Fallback>
             <w:pict>
-              <v:rect w14:anchorId="5C5A02EC" id="Rectangle 218" o:spid="_x0000_s1026" style="position:absolute;margin-left:-.8pt;margin-top:27pt;width:467.25pt;height:38.25pt;z-index:251659264;visibility:visible;mso-wrap-style:square;mso-width-percent:0;mso-height-percent:0;mso-wrap-distance-left:9pt;mso-wrap-distance-top:3.6pt;mso-wrap-distance-right:9pt;mso-wrap-distance-bottom:3.6pt;mso-position-horizontal:absolute;mso-position-horizontal-relative:margin;mso-position-vertical:absolute;mso-position-vertical-relative:text;mso-width-percent:0;mso-height-percent:0;mso-width-relative:margin;mso-height-relative:margin;v-text-anchor:top" o:gfxdata="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">
+              <v:rect w14:anchorId="5C5A02EC" id="Rectangle 218" o:spid="_x0000_s1026" style="position:absolute;margin-left:-.8pt;margin-top:27pt;width:467.25pt;height:38.25pt;z-index:251659264;visibility:visible;mso-wrap-style:square;mso-width-percent:0;mso-height-percent:0;mso-wrap-distance-left:9pt;mso-wrap-distance-top:3.6pt;mso-wrap-distance-right:9pt;mso-wrap-distance-bottom:3.6pt;mso-position-horizontal:absolute;mso-position-horizontal-relative:margin;mso-position-vertical:absolute;mso-position-vertical-relative:text;mso-width-percent:0;mso-height-percent:0;mso-width-relative:margin;mso-height-relative:margin;v-text-anchor:top" o:gfxdata="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">
                 <v:stroke startarrowwidth="narrow" startarrowlength="short" endarrowwidth="narrow" endarrowlength="short"/>
                 <v:textbox inset="2.53958mm,1.2694mm,2.53958mm,1.2694mm">
                   <w:txbxContent>
@@ -1162,7 +1098,21 @@
                           <w:rFonts w:asciiTheme="minorHAnsi" w:eastAsia="Montserrat SemiBold" w:hAnsiTheme="minorHAnsi" w:cstheme="minorHAnsi"/>
                           <w:color w:val="000000"/>
                         </w:rPr>
-                        <w:t>In the NYS lottery, what are the optimal numbers to select in order to achieve a return on investment (ROI)</w:t>
+                        <w:t xml:space="preserve">In the </w:t>
+                      </w:r>
+                      <w:r>
+                        <w:rPr>
+                          <w:rFonts w:asciiTheme="minorHAnsi" w:eastAsia="Montserrat SemiBold" w:hAnsiTheme="minorHAnsi" w:cstheme="minorHAnsi"/>
+                          <w:color w:val="000000"/>
+                        </w:rPr>
+                        <w:t>Mega Millions</w:t>
+                      </w:r>
+                      <w:r>
+                        <w:rPr>
+                          <w:rFonts w:asciiTheme="minorHAnsi" w:eastAsia="Montserrat SemiBold" w:hAnsiTheme="minorHAnsi" w:cstheme="minorHAnsi"/>
+                          <w:color w:val="000000"/>
+                        </w:rPr>
+                        <w:t>, what are the optimal numbers to select in order to achieve a return on investment (ROI)</w:t>
                       </w:r>
                     </w:p>
                     <w:p>
@@ -1305,14 +1255,7 @@
                                 <w:rFonts w:asciiTheme="minorHAnsi" w:eastAsia="Montserrat SemiBold" w:hAnsiTheme="minorHAnsi" w:cstheme="minorHAnsi"/>
                                 <w:color w:val="000000"/>
                               </w:rPr>
-                              <w:t>Winning Numbers</w:t>
-                            </w:r>
-                            <w:r>
-                              <w:rPr>
-                                <w:rFonts w:asciiTheme="minorHAnsi" w:eastAsia="Montserrat SemiBold" w:hAnsiTheme="minorHAnsi" w:cstheme="minorHAnsi"/>
-                                <w:color w:val="000000"/>
-                              </w:rPr>
-                              <w:t xml:space="preserve"> </w:t>
+                              <w:t xml:space="preserve">Winning Numbers </w:t>
                             </w:r>
                           </w:p>
                           <w:p>
@@ -1881,23 +1824,14 @@
                             <w:pPr>
                               <w:spacing w:line="258" w:lineRule="auto"/>
                               <w:textDirection w:val="btLr"/>
-                              <w:rPr>
-                                <w:rFonts w:asciiTheme="minorHAnsi" w:hAnsiTheme="minorHAnsi" w:cstheme="minorHAnsi"/>
-                              </w:rPr>
                             </w:pPr>
                             <w:r>
                               <w:rPr>
                                 <w:rFonts w:asciiTheme="minorHAnsi" w:eastAsia="Montserrat SemiBold" w:hAnsiTheme="minorHAnsi" w:cstheme="minorHAnsi"/>
                                 <w:color w:val="000000"/>
                               </w:rPr>
-                              <w:t>In the NYS lottery, what are the optimal locations to play?</w:t>
+                              <w:t>Do Men win more overall? Do Men win jackpots more often?</w:t>
                             </w:r>
-                          </w:p>
-                          <w:p>
-                            <w:pPr>
-                              <w:spacing w:line="258" w:lineRule="auto"/>
-                              <w:textDirection w:val="btLr"/>
-                            </w:pPr>
                           </w:p>
                         </w:txbxContent>
                       </wps:txbx>
@@ -1918,7 +1852,7 @@
           </mc:Choice>
           <mc:Fallback>
             <w:pict>
-              <v:rect w14:anchorId="035D7311" id="Rectangle 224" o:spid="_x0000_s1029" style="position:absolute;margin-left:0;margin-top:26.95pt;width:458.25pt;height:25.5pt;z-index:251662336;visibility:visible;mso-wrap-style:square;mso-width-percent:0;mso-height-percent:0;mso-wrap-distance-left:9pt;mso-wrap-distance-top:3.6pt;mso-wrap-distance-right:9pt;mso-wrap-distance-bottom:3.6pt;mso-position-horizontal:left;mso-position-horizontal-relative:margin;mso-position-vertical:absolute;mso-position-vertical-relative:text;mso-width-percent:0;mso-height-percent:0;mso-width-relative:margin;mso-height-relative:margin;v-text-anchor:top" o:gfxdata="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">
+              <v:rect w14:anchorId="035D7311" id="Rectangle 224" o:spid="_x0000_s1029" style="position:absolute;margin-left:0;margin-top:26.95pt;width:458.25pt;height:25.5pt;z-index:251662336;visibility:visible;mso-wrap-style:square;mso-width-percent:0;mso-height-percent:0;mso-wrap-distance-left:9pt;mso-wrap-distance-top:3.6pt;mso-wrap-distance-right:9pt;mso-wrap-distance-bottom:3.6pt;mso-position-horizontal:left;mso-position-horizontal-relative:margin;mso-position-vertical:absolute;mso-position-vertical-relative:text;mso-width-percent:0;mso-height-percent:0;mso-width-relative:margin;mso-height-relative:margin;v-text-anchor:top" o:gfxdata="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">
                 <v:stroke startarrowwidth="narrow" startarrowlength="short" endarrowwidth="narrow" endarrowlength="short"/>
                 <v:textbox inset="2.53958mm,1.2694mm,2.53958mm,1.2694mm">
                   <w:txbxContent>
@@ -1926,23 +1860,14 @@
                       <w:pPr>
                         <w:spacing w:line="258" w:lineRule="auto"/>
                         <w:textDirection w:val="btLr"/>
-                        <w:rPr>
-                          <w:rFonts w:asciiTheme="minorHAnsi" w:hAnsiTheme="minorHAnsi" w:cstheme="minorHAnsi"/>
-                        </w:rPr>
                       </w:pPr>
                       <w:r>
                         <w:rPr>
                           <w:rFonts w:asciiTheme="minorHAnsi" w:eastAsia="Montserrat SemiBold" w:hAnsiTheme="minorHAnsi" w:cstheme="minorHAnsi"/>
                           <w:color w:val="000000"/>
                         </w:rPr>
-                        <w:t>In the NYS lottery, what are the optimal locations to play?</w:t>
+                        <w:t>Do Men win more overall? Do Men win jackpots more often?</w:t>
                       </w:r>
-                    </w:p>
-                    <w:p>
-                      <w:pPr>
-                        <w:spacing w:line="258" w:lineRule="auto"/>
-                        <w:textDirection w:val="btLr"/>
-                      </w:pPr>
                     </w:p>
                   </w:txbxContent>
                 </v:textbox>
@@ -2072,7 +1997,7 @@
                                 <w:rFonts w:asciiTheme="minorHAnsi" w:eastAsia="Montserrat SemiBold" w:hAnsiTheme="minorHAnsi" w:cstheme="minorHAnsi"/>
                                 <w:color w:val="000000"/>
                               </w:rPr>
-                              <w:t>District (or Region)</w:t>
+                              <w:t>Gender</w:t>
                             </w:r>
                           </w:p>
                         </w:txbxContent>
@@ -2094,7 +2019,7 @@
           </mc:Choice>
           <mc:Fallback>
             <w:pict>
-              <v:rect w14:anchorId="217E3B48" id="Rectangle 220" o:spid="_x0000_s1030" style="position:absolute;margin-left:0;margin-top:24.3pt;width:459pt;height:23.25pt;z-index:251663360;visibility:visible;mso-wrap-style:square;mso-width-percent:0;mso-height-percent:0;mso-wrap-distance-left:9pt;mso-wrap-distance-top:3.6pt;mso-wrap-distance-right:9pt;mso-wrap-distance-bottom:3.6pt;mso-position-horizontal:left;mso-position-horizontal-relative:margin;mso-position-vertical:absolute;mso-position-vertical-relative:text;mso-width-percent:0;mso-height-percent:0;mso-width-relative:margin;mso-height-relative:margin;v-text-anchor:top" o:gfxdata="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">
+              <v:rect w14:anchorId="217E3B48" id="Rectangle 220" o:spid="_x0000_s1030" style="position:absolute;margin-left:0;margin-top:24.3pt;width:459pt;height:23.25pt;z-index:251663360;visibility:visible;mso-wrap-style:square;mso-width-percent:0;mso-height-percent:0;mso-wrap-distance-left:9pt;mso-wrap-distance-top:3.6pt;mso-wrap-distance-right:9pt;mso-wrap-distance-bottom:3.6pt;mso-position-horizontal:left;mso-position-horizontal-relative:margin;mso-position-vertical:absolute;mso-position-vertical-relative:text;mso-width-percent:0;mso-height-percent:0;mso-width-relative:margin;mso-height-relative:margin;v-text-anchor:top" o:gfxdata="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">
                 <v:stroke startarrowwidth="narrow" startarrowlength="short" endarrowwidth="narrow" endarrowlength="short"/>
                 <v:textbox inset="2.53958mm,1.2694mm,2.53958mm,1.2694mm">
                   <w:txbxContent>
@@ -2111,7 +2036,7 @@
                           <w:rFonts w:asciiTheme="minorHAnsi" w:eastAsia="Montserrat SemiBold" w:hAnsiTheme="minorHAnsi" w:cstheme="minorHAnsi"/>
                           <w:color w:val="000000"/>
                         </w:rPr>
-                        <w:t>District (or Region)</w:t>
+                        <w:t>Gender</w:t>
                       </w:r>
                     </w:p>
                   </w:txbxContent>
@@ -2141,7 +2066,7 @@
           <w:szCs w:val="20"/>
         </w:rPr>
       </w:pPr>
-      <w:bookmarkStart w:id="0" w:name="_Hlk88997545"/>
+      <w:bookmarkStart w:id="2" w:name="_Hlk88997545"/>
       <w:r>
         <w:rPr>
           <w:rFonts w:asciiTheme="minorHAnsi" w:eastAsia="Montserrat SemiBold" w:hAnsiTheme="minorHAnsi" w:cstheme="minorHAnsi"/>
@@ -2150,14 +2075,30 @@
         </w:rPr>
         <w:sym w:font="Wingdings" w:char="F0FE"/>
       </w:r>
-      <w:bookmarkEnd w:id="0"/>
-      <w:r>
-        <w:rPr>
-          <w:rFonts w:asciiTheme="minorHAnsi" w:eastAsia="Montserrat SemiBold" w:hAnsiTheme="minorHAnsi" w:cstheme="minorHAnsi"/>
-          <w:sz w:val="20"/>
-          <w:szCs w:val="20"/>
-        </w:rPr>
-        <w:t xml:space="preserve"> Categorical: # of levels __57___</w:t>
+      <w:bookmarkEnd w:id="2"/>
+      <w:r>
+        <w:rPr>
+          <w:rFonts w:asciiTheme="minorHAnsi" w:eastAsia="Montserrat SemiBold" w:hAnsiTheme="minorHAnsi" w:cstheme="minorHAnsi"/>
+          <w:sz w:val="20"/>
+          <w:szCs w:val="20"/>
+        </w:rPr>
+        <w:t xml:space="preserve"> Categorical: # of levels __</w:t>
+      </w:r>
+      <w:r>
+        <w:rPr>
+          <w:rFonts w:asciiTheme="minorHAnsi" w:eastAsia="Montserrat SemiBold" w:hAnsiTheme="minorHAnsi" w:cstheme="minorHAnsi"/>
+          <w:sz w:val="20"/>
+          <w:szCs w:val="20"/>
+        </w:rPr>
+        <w:t>4</w:t>
+      </w:r>
+      <w:r>
+        <w:rPr>
+          <w:rFonts w:asciiTheme="minorHAnsi" w:eastAsia="Montserrat SemiBold" w:hAnsiTheme="minorHAnsi" w:cstheme="minorHAnsi"/>
+          <w:sz w:val="20"/>
+          <w:szCs w:val="20"/>
+        </w:rPr>
+        <w:t>___</w:t>
       </w:r>
       <w:r>
         <w:rPr>
@@ -2561,14 +2502,7 @@
                                 <w:rFonts w:asciiTheme="minorHAnsi" w:eastAsia="Montserrat SemiBold" w:hAnsiTheme="minorHAnsi" w:cstheme="minorHAnsi"/>
                                 <w:color w:val="000000"/>
                               </w:rPr>
-                              <w:t xml:space="preserve"> </w:t>
-                            </w:r>
-                            <w:r>
-                              <w:rPr>
-                                <w:rFonts w:asciiTheme="minorHAnsi" w:eastAsia="Montserrat SemiBold" w:hAnsiTheme="minorHAnsi" w:cstheme="minorHAnsi"/>
-                                <w:color w:val="000000"/>
-                              </w:rPr>
-                              <w:t>Do certain counties benefit more?</w:t>
+                              <w:t xml:space="preserve"> Do certain counties benefit more?</w:t>
                             </w:r>
                           </w:p>
                         </w:txbxContent>
@@ -2755,59 +2689,16 @@
                         <w:txbxContent>
                           <w:p>
                             <w:pPr>
-                              <w:pStyle w:val="ListParagraph"/>
-                              <w:numPr>
-                                <w:ilvl w:val="0"/>
-                                <w:numId w:val="2"/>
-                              </w:numPr>
                               <w:spacing w:line="258" w:lineRule="auto"/>
                               <w:textDirection w:val="btLr"/>
-                              <w:rPr>
-                                <w:rFonts w:asciiTheme="minorHAnsi" w:eastAsia="Montserrat SemiBold" w:hAnsiTheme="minorHAnsi" w:cstheme="minorHAnsi"/>
-                                <w:color w:val="000000"/>
-                              </w:rPr>
                             </w:pPr>
                             <w:r>
                               <w:rPr>
                                 <w:rFonts w:asciiTheme="minorHAnsi" w:eastAsia="Montserrat SemiBold" w:hAnsiTheme="minorHAnsi" w:cstheme="minorHAnsi"/>
                                 <w:color w:val="000000"/>
                               </w:rPr>
-                              <w:t>Fiscal Year</w:t>
+                              <w:t>Mixed group vs.  single sex group/individuals</w:t>
                             </w:r>
-                            <w:r>
-                              <w:rPr>
-                                <w:rFonts w:asciiTheme="minorHAnsi" w:eastAsia="Montserrat SemiBold" w:hAnsiTheme="minorHAnsi" w:cstheme="minorHAnsi"/>
-                                <w:color w:val="000000"/>
-                              </w:rPr>
-                              <w:t xml:space="preserve"> </w:t>
-                            </w:r>
-                          </w:p>
-                          <w:p>
-                            <w:pPr>
-                              <w:pStyle w:val="ListParagraph"/>
-                              <w:numPr>
-                                <w:ilvl w:val="0"/>
-                                <w:numId w:val="2"/>
-                              </w:numPr>
-                              <w:spacing w:line="258" w:lineRule="auto"/>
-                              <w:textDirection w:val="btLr"/>
-                              <w:rPr>
-                                <w:rFonts w:asciiTheme="minorHAnsi" w:hAnsiTheme="minorHAnsi" w:cstheme="minorHAnsi"/>
-                              </w:rPr>
-                            </w:pPr>
-                            <w:r>
-                              <w:rPr>
-                                <w:rFonts w:asciiTheme="minorHAnsi" w:eastAsia="Montserrat SemiBold" w:hAnsiTheme="minorHAnsi" w:cstheme="minorHAnsi"/>
-                                <w:color w:val="000000"/>
-                              </w:rPr>
-                              <w:t>County</w:t>
-                            </w:r>
-                          </w:p>
-                          <w:p>
-                            <w:pPr>
-                              <w:spacing w:line="258" w:lineRule="auto"/>
-                              <w:textDirection w:val="btLr"/>
-                            </w:pPr>
                           </w:p>
                         </w:txbxContent>
                       </wps:txbx>
@@ -2828,65 +2719,22 @@
           </mc:Choice>
           <mc:Fallback>
             <w:pict>
-              <v:rect w14:anchorId="4F87022E" id="Rectangle 225" o:spid="_x0000_s1033" style="position:absolute;margin-left:-6.75pt;margin-top:22.85pt;width:464.25pt;height:40.5pt;z-index:251667456;visibility:visible;mso-wrap-style:square;mso-width-percent:0;mso-height-percent:0;mso-wrap-distance-left:9pt;mso-wrap-distance-top:3.6pt;mso-wrap-distance-right:9pt;mso-wrap-distance-bottom:3.6pt;mso-position-horizontal:absolute;mso-position-horizontal-relative:text;mso-position-vertical:absolute;mso-position-vertical-relative:text;mso-width-percent:0;mso-height-percent:0;mso-width-relative:margin;mso-height-relative:margin;v-text-anchor:top" o:gfxdata="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">
+              <v:rect w14:anchorId="4F87022E" id="Rectangle 225" o:spid="_x0000_s1033" style="position:absolute;margin-left:-6.75pt;margin-top:22.85pt;width:464.25pt;height:40.5pt;z-index:251667456;visibility:visible;mso-wrap-style:square;mso-width-percent:0;mso-height-percent:0;mso-wrap-distance-left:9pt;mso-wrap-distance-top:3.6pt;mso-wrap-distance-right:9pt;mso-wrap-distance-bottom:3.6pt;mso-position-horizontal:absolute;mso-position-horizontal-relative:text;mso-position-vertical:absolute;mso-position-vertical-relative:text;mso-width-percent:0;mso-height-percent:0;mso-width-relative:margin;mso-height-relative:margin;v-text-anchor:top" o:gfxdata="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">
                 <v:stroke startarrowwidth="narrow" startarrowlength="short" endarrowwidth="narrow" endarrowlength="short"/>
                 <v:textbox inset="2.53958mm,1.2694mm,2.53958mm,1.2694mm">
                   <w:txbxContent>
                     <w:p>
                       <w:pPr>
-                        <w:pStyle w:val="ListParagraph"/>
-                        <w:numPr>
-                          <w:ilvl w:val="0"/>
-                          <w:numId w:val="2"/>
-                        </w:numPr>
                         <w:spacing w:line="258" w:lineRule="auto"/>
                         <w:textDirection w:val="btLr"/>
-                        <w:rPr>
-                          <w:rFonts w:asciiTheme="minorHAnsi" w:eastAsia="Montserrat SemiBold" w:hAnsiTheme="minorHAnsi" w:cstheme="minorHAnsi"/>
-                          <w:color w:val="000000"/>
-                        </w:rPr>
                       </w:pPr>
                       <w:r>
                         <w:rPr>
                           <w:rFonts w:asciiTheme="minorHAnsi" w:eastAsia="Montserrat SemiBold" w:hAnsiTheme="minorHAnsi" w:cstheme="minorHAnsi"/>
                           <w:color w:val="000000"/>
                         </w:rPr>
-                        <w:t>Fiscal Year</w:t>
+                        <w:t>Mixed group vs.  single sex group/individuals</w:t>
                       </w:r>
-                      <w:r>
-                        <w:rPr>
-                          <w:rFonts w:asciiTheme="minorHAnsi" w:eastAsia="Montserrat SemiBold" w:hAnsiTheme="minorHAnsi" w:cstheme="minorHAnsi"/>
-                          <w:color w:val="000000"/>
-                        </w:rPr>
-                        <w:t xml:space="preserve"> </w:t>
-                      </w:r>
-                    </w:p>
-                    <w:p>
-                      <w:pPr>
-                        <w:pStyle w:val="ListParagraph"/>
-                        <w:numPr>
-                          <w:ilvl w:val="0"/>
-                          <w:numId w:val="2"/>
-                        </w:numPr>
-                        <w:spacing w:line="258" w:lineRule="auto"/>
-                        <w:textDirection w:val="btLr"/>
-                        <w:rPr>
-                          <w:rFonts w:asciiTheme="minorHAnsi" w:hAnsiTheme="minorHAnsi" w:cstheme="minorHAnsi"/>
-                        </w:rPr>
-                      </w:pPr>
-                      <w:r>
-                        <w:rPr>
-                          <w:rFonts w:asciiTheme="minorHAnsi" w:eastAsia="Montserrat SemiBold" w:hAnsiTheme="minorHAnsi" w:cstheme="minorHAnsi"/>
-                          <w:color w:val="000000"/>
-                        </w:rPr>
-                        <w:t>County</w:t>
-                      </w:r>
-                    </w:p>
-                    <w:p>
-                      <w:pPr>
-                        <w:spacing w:line="258" w:lineRule="auto"/>
-                        <w:textDirection w:val="btLr"/>
-                      </w:pPr>
                     </w:p>
                   </w:txbxContent>
                 </v:textbox>
@@ -2937,7 +2785,7 @@
           <w:sz w:val="20"/>
           <w:szCs w:val="20"/>
         </w:rPr>
-        <w:t>multiple</w:t>
+        <w:t>2</w:t>
       </w:r>
       <w:r>
         <w:rPr>
@@ -3101,7 +2949,7 @@
                                 <w:rFonts w:asciiTheme="minorHAnsi" w:eastAsia="Montserrat SemiBold" w:hAnsiTheme="minorHAnsi" w:cstheme="minorHAnsi"/>
                                 <w:color w:val="000000"/>
                               </w:rPr>
-                              <w:t>Amount of aid</w:t>
+                              <w:t>Number of Wins</w:t>
                             </w:r>
                           </w:p>
                         </w:txbxContent>
@@ -3123,7 +2971,7 @@
           </mc:Choice>
           <mc:Fallback>
             <w:pict>
-              <v:rect w14:anchorId="1996E6ED" id="Rectangle 227" o:spid="_x0000_s1034" style="position:absolute;margin-left:-6.75pt;margin-top:22.85pt;width:462pt;height:24.75pt;z-index:251671552;visibility:visible;mso-wrap-style:square;mso-width-percent:0;mso-height-percent:0;mso-wrap-distance-left:9pt;mso-wrap-distance-top:3.6pt;mso-wrap-distance-right:9pt;mso-wrap-distance-bottom:3.6pt;mso-position-horizontal:absolute;mso-position-horizontal-relative:text;mso-position-vertical:absolute;mso-position-vertical-relative:text;mso-width-percent:0;mso-height-percent:0;mso-width-relative:margin;mso-height-relative:margin;v-text-anchor:top" o:gfxdata="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">
+              <v:rect w14:anchorId="1996E6ED" id="Rectangle 227" o:spid="_x0000_s1034" style="position:absolute;margin-left:-6.75pt;margin-top:22.85pt;width:462pt;height:24.75pt;z-index:251671552;visibility:visible;mso-wrap-style:square;mso-width-percent:0;mso-height-percent:0;mso-wrap-distance-left:9pt;mso-wrap-distance-top:3.6pt;mso-wrap-distance-right:9pt;mso-wrap-distance-bottom:3.6pt;mso-position-horizontal:absolute;mso-position-horizontal-relative:text;mso-position-vertical:absolute;mso-position-vertical-relative:text;mso-width-percent:0;mso-height-percent:0;mso-width-relative:margin;mso-height-relative:margin;v-text-anchor:top" o:gfxdata="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">
                 <v:stroke startarrowwidth="narrow" startarrowlength="short" endarrowwidth="narrow" endarrowlength="short"/>
                 <v:textbox inset="2.53958mm,1.2694mm,2.53958mm,1.2694mm">
                   <w:txbxContent>
@@ -3140,7 +2988,7 @@
                           <w:rFonts w:asciiTheme="minorHAnsi" w:eastAsia="Montserrat SemiBold" w:hAnsiTheme="minorHAnsi" w:cstheme="minorHAnsi"/>
                           <w:color w:val="000000"/>
                         </w:rPr>
-                        <w:t>Amount of aid</w:t>
+                        <w:t>Number of Wins</w:t>
                       </w:r>
                     </w:p>
                   </w:txbxContent>

</xml_diff>